<commit_message>
Updated the startbucks-orders-dynamodb UserManual with screenshots for create, show, deleteall, deletebyid, orderbyid APIs.
</commit_message>
<xml_diff>
--- a/Starbucks-orders-dynamodb-steps.docx
+++ b/Starbucks-orders-dynamodb-steps.docx
@@ -11,7 +11,6 @@
           <w:szCs w:val="32"/>
         </w:rPr>
       </w:pPr>
-      <w:bookmarkStart w:id="0" w:name="_GoBack"/>
       <w:r>
         <w:rPr>
           <w:b/>
@@ -39,30 +38,55 @@
         <w:t xml:space="preserve"> project</w:t>
       </w:r>
     </w:p>
-    <w:bookmarkEnd w:id="0"/>
     <w:p>
       <w:pPr>
         <w:jc w:val="center"/>
         <w:rPr>
           <w:b/>
-        </w:rPr>
-      </w:pPr>
-    </w:p>
-    <w:p>
-      <w:pPr>
-        <w:rPr>
-          <w:b/>
-          <w:sz w:val="28"/>
-          <w:szCs w:val="28"/>
-        </w:rPr>
-      </w:pPr>
-      <w:r>
-        <w:rPr>
-          <w:b/>
-          <w:sz w:val="28"/>
-          <w:szCs w:val="28"/>
-        </w:rPr>
-        <w:t xml:space="preserve">Steps to start local </w:t>
+          <w:sz w:val="32"/>
+          <w:szCs w:val="32"/>
+        </w:rPr>
+      </w:pPr>
+    </w:p>
+    <w:p>
+      <w:pPr>
+        <w:rPr>
+          <w:b/>
+          <w:sz w:val="28"/>
+          <w:szCs w:val="28"/>
+        </w:rPr>
+      </w:pPr>
+      <w:r>
+        <w:rPr>
+          <w:b/>
+          <w:sz w:val="28"/>
+          <w:szCs w:val="28"/>
+        </w:rPr>
+        <w:t>This doc</w:t>
+      </w:r>
+      <w:r>
+        <w:rPr>
+          <w:b/>
+          <w:sz w:val="28"/>
+          <w:szCs w:val="28"/>
+        </w:rPr>
+        <w:t>ument contains steps to manage order REST APIs</w:t>
+      </w:r>
+      <w:r>
+        <w:rPr>
+          <w:b/>
+          <w:sz w:val="28"/>
+          <w:szCs w:val="28"/>
+        </w:rPr>
+        <w:t>, s</w:t>
+      </w:r>
+      <w:r>
+        <w:rPr>
+          <w:b/>
+          <w:sz w:val="28"/>
+          <w:szCs w:val="28"/>
+        </w:rPr>
+        <w:t xml:space="preserve">teps to start local </w:t>
       </w:r>
       <w:proofErr w:type="spellStart"/>
       <w:r>
@@ -74,6 +98,318 @@
         <w:t>dynamodb</w:t>
       </w:r>
       <w:proofErr w:type="spellEnd"/>
+      <w:r>
+        <w:rPr>
+          <w:b/>
+          <w:sz w:val="28"/>
+          <w:szCs w:val="28"/>
+        </w:rPr>
+        <w:t xml:space="preserve">, create order table and </w:t>
+      </w:r>
+      <w:proofErr w:type="spellStart"/>
+      <w:r>
+        <w:rPr>
+          <w:b/>
+          <w:sz w:val="28"/>
+          <w:szCs w:val="28"/>
+        </w:rPr>
+        <w:t>dynamodb</w:t>
+      </w:r>
+      <w:proofErr w:type="spellEnd"/>
+      <w:r>
+        <w:rPr>
+          <w:b/>
+          <w:sz w:val="28"/>
+          <w:szCs w:val="28"/>
+        </w:rPr>
+        <w:t xml:space="preserve"> commands to show the table items, delete table etc.</w:t>
+      </w:r>
+    </w:p>
+    <w:p>
+      <w:pPr>
+        <w:rPr>
+          <w:b/>
+          <w:sz w:val="28"/>
+          <w:szCs w:val="28"/>
+        </w:rPr>
+      </w:pPr>
+    </w:p>
+    <w:p>
+      <w:pPr>
+        <w:rPr>
+          <w:b/>
+          <w:sz w:val="28"/>
+          <w:szCs w:val="28"/>
+        </w:rPr>
+      </w:pPr>
+      <w:r>
+        <w:rPr>
+          <w:b/>
+          <w:sz w:val="28"/>
+          <w:szCs w:val="28"/>
+        </w:rPr>
+        <w:t xml:space="preserve">The second part of this document walks through the </w:t>
+      </w:r>
+      <w:r>
+        <w:rPr>
+          <w:b/>
+          <w:sz w:val="28"/>
+          <w:szCs w:val="28"/>
+        </w:rPr>
+        <w:t>REST API implementation;</w:t>
+      </w:r>
+    </w:p>
+    <w:p>
+      <w:pPr>
+        <w:rPr>
+          <w:b/>
+          <w:sz w:val="28"/>
+          <w:szCs w:val="28"/>
+        </w:rPr>
+      </w:pPr>
+      <w:proofErr w:type="spellStart"/>
+      <w:r>
+        <w:rPr>
+          <w:b/>
+          <w:sz w:val="28"/>
+          <w:szCs w:val="28"/>
+        </w:rPr>
+        <w:t>showall</w:t>
+      </w:r>
+      <w:proofErr w:type="spellEnd"/>
+      <w:r>
+        <w:rPr>
+          <w:b/>
+          <w:sz w:val="28"/>
+          <w:szCs w:val="28"/>
+        </w:rPr>
+        <w:t xml:space="preserve"> – display all the orders </w:t>
+      </w:r>
+      <w:proofErr w:type="gramStart"/>
+      <w:r>
+        <w:rPr>
+          <w:b/>
+          <w:sz w:val="28"/>
+          <w:szCs w:val="28"/>
+        </w:rPr>
+        <w:t>( GET</w:t>
+      </w:r>
+      <w:proofErr w:type="gramEnd"/>
+      <w:r>
+        <w:rPr>
+          <w:b/>
+          <w:sz w:val="28"/>
+          <w:szCs w:val="28"/>
+        </w:rPr>
+        <w:t xml:space="preserve"> API)</w:t>
+      </w:r>
+    </w:p>
+    <w:p>
+      <w:pPr>
+        <w:rPr>
+          <w:b/>
+          <w:sz w:val="28"/>
+          <w:szCs w:val="28"/>
+        </w:rPr>
+      </w:pPr>
+      <w:proofErr w:type="spellStart"/>
+      <w:r>
+        <w:rPr>
+          <w:b/>
+          <w:sz w:val="28"/>
+          <w:szCs w:val="28"/>
+        </w:rPr>
+        <w:t>saveorder</w:t>
+      </w:r>
+      <w:proofErr w:type="spellEnd"/>
+      <w:r>
+        <w:rPr>
+          <w:b/>
+          <w:sz w:val="28"/>
+          <w:szCs w:val="28"/>
+        </w:rPr>
+        <w:t xml:space="preserve"> – create an order </w:t>
+      </w:r>
+      <w:proofErr w:type="gramStart"/>
+      <w:r>
+        <w:rPr>
+          <w:b/>
+          <w:sz w:val="28"/>
+          <w:szCs w:val="28"/>
+        </w:rPr>
+        <w:t>( POST</w:t>
+      </w:r>
+      <w:proofErr w:type="gramEnd"/>
+      <w:r>
+        <w:rPr>
+          <w:b/>
+          <w:sz w:val="28"/>
+          <w:szCs w:val="28"/>
+        </w:rPr>
+        <w:t xml:space="preserve"> API)</w:t>
+      </w:r>
+    </w:p>
+    <w:p>
+      <w:pPr>
+        <w:rPr>
+          <w:b/>
+          <w:sz w:val="28"/>
+          <w:szCs w:val="28"/>
+        </w:rPr>
+      </w:pPr>
+      <w:proofErr w:type="spellStart"/>
+      <w:r>
+        <w:rPr>
+          <w:b/>
+          <w:sz w:val="28"/>
+          <w:szCs w:val="28"/>
+        </w:rPr>
+        <w:t>orderbyid</w:t>
+      </w:r>
+      <w:proofErr w:type="spellEnd"/>
+      <w:r>
+        <w:rPr>
+          <w:b/>
+          <w:sz w:val="28"/>
+          <w:szCs w:val="28"/>
+        </w:rPr>
+        <w:t xml:space="preserve"> – show a specific order based on id </w:t>
+      </w:r>
+      <w:proofErr w:type="gramStart"/>
+      <w:r>
+        <w:rPr>
+          <w:b/>
+          <w:sz w:val="28"/>
+          <w:szCs w:val="28"/>
+        </w:rPr>
+        <w:t>( GET</w:t>
+      </w:r>
+      <w:proofErr w:type="gramEnd"/>
+      <w:r>
+        <w:rPr>
+          <w:b/>
+          <w:sz w:val="28"/>
+          <w:szCs w:val="28"/>
+        </w:rPr>
+        <w:t xml:space="preserve"> API)</w:t>
+      </w:r>
+    </w:p>
+    <w:p>
+      <w:pPr>
+        <w:rPr>
+          <w:b/>
+          <w:sz w:val="28"/>
+          <w:szCs w:val="28"/>
+        </w:rPr>
+      </w:pPr>
+      <w:proofErr w:type="spellStart"/>
+      <w:r>
+        <w:rPr>
+          <w:b/>
+          <w:sz w:val="28"/>
+          <w:szCs w:val="28"/>
+        </w:rPr>
+        <w:t>deletebyid</w:t>
+      </w:r>
+      <w:proofErr w:type="spellEnd"/>
+      <w:r>
+        <w:rPr>
+          <w:b/>
+          <w:sz w:val="28"/>
+          <w:szCs w:val="28"/>
+        </w:rPr>
+        <w:t xml:space="preserve"> – delete a specific order based on id </w:t>
+      </w:r>
+      <w:proofErr w:type="gramStart"/>
+      <w:r>
+        <w:rPr>
+          <w:b/>
+          <w:sz w:val="28"/>
+          <w:szCs w:val="28"/>
+        </w:rPr>
+        <w:t>( DELETE</w:t>
+      </w:r>
+      <w:proofErr w:type="gramEnd"/>
+      <w:r>
+        <w:rPr>
+          <w:b/>
+          <w:sz w:val="28"/>
+          <w:szCs w:val="28"/>
+        </w:rPr>
+        <w:t xml:space="preserve"> API)</w:t>
+      </w:r>
+    </w:p>
+    <w:p>
+      <w:pPr>
+        <w:rPr>
+          <w:b/>
+          <w:sz w:val="28"/>
+          <w:szCs w:val="28"/>
+        </w:rPr>
+      </w:pPr>
+      <w:proofErr w:type="spellStart"/>
+      <w:r>
+        <w:rPr>
+          <w:b/>
+          <w:sz w:val="28"/>
+          <w:szCs w:val="28"/>
+        </w:rPr>
+        <w:t>deleteall</w:t>
+      </w:r>
+      <w:proofErr w:type="spellEnd"/>
+      <w:r>
+        <w:rPr>
+          <w:b/>
+          <w:sz w:val="28"/>
+          <w:szCs w:val="28"/>
+        </w:rPr>
+        <w:t xml:space="preserve"> – delete all the orders in the order </w:t>
+      </w:r>
+      <w:proofErr w:type="spellStart"/>
+      <w:r>
+        <w:rPr>
+          <w:b/>
+          <w:sz w:val="28"/>
+          <w:szCs w:val="28"/>
+        </w:rPr>
+        <w:t>dynamodb</w:t>
+      </w:r>
+      <w:proofErr w:type="spellEnd"/>
+      <w:r>
+        <w:rPr>
+          <w:b/>
+          <w:sz w:val="28"/>
+          <w:szCs w:val="28"/>
+        </w:rPr>
+        <w:t xml:space="preserve"> table </w:t>
+      </w:r>
+      <w:proofErr w:type="gramStart"/>
+      <w:r>
+        <w:rPr>
+          <w:b/>
+          <w:sz w:val="28"/>
+          <w:szCs w:val="28"/>
+        </w:rPr>
+        <w:t>( DELETE</w:t>
+      </w:r>
+      <w:proofErr w:type="gramEnd"/>
+      <w:r>
+        <w:rPr>
+          <w:b/>
+          <w:sz w:val="28"/>
+          <w:szCs w:val="28"/>
+        </w:rPr>
+        <w:t xml:space="preserve"> API)</w:t>
+      </w:r>
+    </w:p>
+    <w:p>
+      <w:pPr>
+        <w:rPr>
+          <w:b/>
+          <w:sz w:val="28"/>
+          <w:szCs w:val="28"/>
+        </w:rPr>
+      </w:pPr>
     </w:p>
     <w:p>
       <w:pPr>
@@ -201,7 +537,10 @@
         <w:t xml:space="preserve"> http://localhost:8000</w:t>
       </w:r>
     </w:p>
-    <w:p/>
+    <w:p>
+      <w:bookmarkStart w:id="0" w:name="_GoBack"/>
+      <w:bookmarkEnd w:id="0"/>
+    </w:p>
     <w:p/>
     <w:p/>
     <w:p>
@@ -340,7 +679,7 @@
       <w:r>
         <w:t xml:space="preserve"> </w:t>
       </w:r>
-      <w:hyperlink r:id="rId6" w:history="1">
+      <w:hyperlink r:id="rId7" w:history="1">
         <w:r>
           <w:rPr>
             <w:rStyle w:val="Hyperlink"/>
@@ -400,44 +739,631 @@
       </w:r>
       <w:proofErr w:type="spellEnd"/>
       <w:r>
-        <w:t xml:space="preserve"> http://localhost:8000</w:t>
-      </w:r>
-    </w:p>
-    <w:p/>
-    <w:p/>
-    <w:p/>
-    <w:p/>
-    <w:p/>
-    <w:p>
-      <w:pPr>
-        <w:rPr>
-          <w:b/>
-        </w:rPr>
-      </w:pPr>
-    </w:p>
-    <w:p>
-      <w:pPr>
-        <w:rPr>
-          <w:b/>
-        </w:rPr>
-      </w:pPr>
-      <w:r>
-        <w:rPr>
-          <w:b/>
-        </w:rPr>
-        <w:t>Save orders:</w:t>
-      </w:r>
-    </w:p>
-    <w:p>
-      <w:r>
-        <w:rPr>
+        <w:t xml:space="preserve"> </w:t>
+      </w:r>
+      <w:hyperlink r:id="rId8" w:history="1">
+        <w:r>
+          <w:rPr>
+            <w:rStyle w:val="Hyperlink"/>
+          </w:rPr>
+          <w:t>http://localhost:8000</w:t>
+        </w:r>
+      </w:hyperlink>
+    </w:p>
+    <w:p/>
+    <w:p>
+      <w:pPr>
+        <w:rPr>
+          <w:b/>
+        </w:rPr>
+      </w:pPr>
+      <w:r>
+        <w:rPr>
+          <w:b/>
+        </w:rPr>
+        <w:t>Menu Chart Used</w:t>
+      </w:r>
+    </w:p>
+    <w:p>
+      <w:pPr>
+        <w:rPr>
+          <w:b/>
+        </w:rPr>
+      </w:pPr>
+    </w:p>
+    <w:tbl>
+      <w:tblPr>
+        <w:tblStyle w:val="TableGrid"/>
+        <w:tblW w:w="0" w:type="auto"/>
+        <w:tblLook w:val="04A0" w:firstRow="1" w:lastRow="0" w:firstColumn="1" w:lastColumn="0" w:noHBand="0" w:noVBand="1"/>
+      </w:tblPr>
+      <w:tblGrid>
+        <w:gridCol w:w="3116"/>
+        <w:gridCol w:w="3117"/>
+        <w:gridCol w:w="3117"/>
+      </w:tblGrid>
+      <w:tr>
+        <w:trPr>
+          <w:trHeight w:val="323"/>
+        </w:trPr>
+        <w:tc>
+          <w:tcPr>
+            <w:tcW w:w="3116" w:type="dxa"/>
+          </w:tcPr>
+          <w:p>
+            <w:pPr>
+              <w:rPr>
+                <w:b/>
+              </w:rPr>
+            </w:pPr>
+            <w:r>
+              <w:rPr>
+                <w:b/>
+              </w:rPr>
+              <w:t>Drink</w:t>
+            </w:r>
+          </w:p>
+        </w:tc>
+        <w:tc>
+          <w:tcPr>
+            <w:tcW w:w="3117" w:type="dxa"/>
+          </w:tcPr>
+          <w:p>
+            <w:pPr>
+              <w:rPr>
+                <w:b/>
+              </w:rPr>
+            </w:pPr>
+            <w:r>
+              <w:rPr>
+                <w:b/>
+              </w:rPr>
+              <w:t>Size</w:t>
+            </w:r>
+          </w:p>
+        </w:tc>
+        <w:tc>
+          <w:tcPr>
+            <w:tcW w:w="3117" w:type="dxa"/>
+          </w:tcPr>
+          <w:p>
+            <w:pPr>
+              <w:rPr>
+                <w:b/>
+              </w:rPr>
+            </w:pPr>
+            <w:proofErr w:type="gramStart"/>
+            <w:r>
+              <w:rPr>
+                <w:b/>
+              </w:rPr>
+              <w:t>Cost</w:t>
+            </w:r>
+            <w:r>
+              <w:rPr>
+                <w:b/>
+              </w:rPr>
+              <w:t>(</w:t>
+            </w:r>
+            <w:proofErr w:type="gramEnd"/>
+            <w:r>
+              <w:rPr>
+                <w:b/>
+              </w:rPr>
+              <w:t>$)</w:t>
+            </w:r>
+          </w:p>
+        </w:tc>
+      </w:tr>
+      <w:tr>
+        <w:tc>
+          <w:tcPr>
+            <w:tcW w:w="3116" w:type="dxa"/>
+          </w:tcPr>
+          <w:p>
+            <w:r>
+              <w:t>Mocha</w:t>
+            </w:r>
+          </w:p>
+        </w:tc>
+        <w:tc>
+          <w:tcPr>
+            <w:tcW w:w="3117" w:type="dxa"/>
+          </w:tcPr>
+          <w:p>
+            <w:r>
+              <w:t>Small</w:t>
+            </w:r>
+          </w:p>
+        </w:tc>
+        <w:tc>
+          <w:tcPr>
+            <w:tcW w:w="3117" w:type="dxa"/>
+          </w:tcPr>
+          <w:p>
+            <w:r>
+              <w:t>5.00</w:t>
+            </w:r>
+          </w:p>
+        </w:tc>
+      </w:tr>
+      <w:tr>
+        <w:tc>
+          <w:tcPr>
+            <w:tcW w:w="3116" w:type="dxa"/>
+          </w:tcPr>
+          <w:p/>
+        </w:tc>
+        <w:tc>
+          <w:tcPr>
+            <w:tcW w:w="3117" w:type="dxa"/>
+          </w:tcPr>
+          <w:p>
+            <w:r>
+              <w:t>Medium</w:t>
+            </w:r>
+          </w:p>
+        </w:tc>
+        <w:tc>
+          <w:tcPr>
+            <w:tcW w:w="3117" w:type="dxa"/>
+          </w:tcPr>
+          <w:p>
+            <w:r>
+              <w:t>6.00</w:t>
+            </w:r>
+          </w:p>
+        </w:tc>
+      </w:tr>
+      <w:tr>
+        <w:tc>
+          <w:tcPr>
+            <w:tcW w:w="3116" w:type="dxa"/>
+          </w:tcPr>
+          <w:p/>
+        </w:tc>
+        <w:tc>
+          <w:tcPr>
+            <w:tcW w:w="3117" w:type="dxa"/>
+          </w:tcPr>
+          <w:p>
+            <w:r>
+              <w:t>Large</w:t>
+            </w:r>
+          </w:p>
+        </w:tc>
+        <w:tc>
+          <w:tcPr>
+            <w:tcW w:w="3117" w:type="dxa"/>
+          </w:tcPr>
+          <w:p>
+            <w:r>
+              <w:t>8.00</w:t>
+            </w:r>
+          </w:p>
+        </w:tc>
+      </w:tr>
+      <w:tr>
+        <w:trPr>
+          <w:trHeight w:val="332"/>
+        </w:trPr>
+        <w:tc>
+          <w:tcPr>
+            <w:tcW w:w="3116" w:type="dxa"/>
+          </w:tcPr>
+          <w:p>
+            <w:proofErr w:type="spellStart"/>
+            <w:r>
+              <w:t>Cappuchino</w:t>
+            </w:r>
+            <w:proofErr w:type="spellEnd"/>
+          </w:p>
+        </w:tc>
+        <w:tc>
+          <w:tcPr>
+            <w:tcW w:w="3117" w:type="dxa"/>
+          </w:tcPr>
+          <w:p>
+            <w:r>
+              <w:t>Small</w:t>
+            </w:r>
+          </w:p>
+        </w:tc>
+        <w:tc>
+          <w:tcPr>
+            <w:tcW w:w="3117" w:type="dxa"/>
+          </w:tcPr>
+          <w:p>
+            <w:r>
+              <w:t>4.00</w:t>
+            </w:r>
+          </w:p>
+        </w:tc>
+      </w:tr>
+      <w:tr>
+        <w:tc>
+          <w:tcPr>
+            <w:tcW w:w="3116" w:type="dxa"/>
+          </w:tcPr>
+          <w:p/>
+        </w:tc>
+        <w:tc>
+          <w:tcPr>
+            <w:tcW w:w="3117" w:type="dxa"/>
+          </w:tcPr>
+          <w:p>
+            <w:r>
+              <w:t>Medium</w:t>
+            </w:r>
+          </w:p>
+        </w:tc>
+        <w:tc>
+          <w:tcPr>
+            <w:tcW w:w="3117" w:type="dxa"/>
+          </w:tcPr>
+          <w:p>
+            <w:r>
+              <w:t>5.00</w:t>
+            </w:r>
+          </w:p>
+        </w:tc>
+      </w:tr>
+      <w:tr>
+        <w:tc>
+          <w:tcPr>
+            <w:tcW w:w="3116" w:type="dxa"/>
+          </w:tcPr>
+          <w:p/>
+        </w:tc>
+        <w:tc>
+          <w:tcPr>
+            <w:tcW w:w="3117" w:type="dxa"/>
+          </w:tcPr>
+          <w:p>
+            <w:r>
+              <w:t>Large</w:t>
+            </w:r>
+          </w:p>
+        </w:tc>
+        <w:tc>
+          <w:tcPr>
+            <w:tcW w:w="3117" w:type="dxa"/>
+          </w:tcPr>
+          <w:p>
+            <w:r>
+              <w:t>6.00</w:t>
+            </w:r>
+          </w:p>
+        </w:tc>
+      </w:tr>
+      <w:tr>
+        <w:trPr>
+          <w:trHeight w:val="260"/>
+        </w:trPr>
+        <w:tc>
+          <w:tcPr>
+            <w:tcW w:w="3116" w:type="dxa"/>
+          </w:tcPr>
+          <w:p>
+            <w:r>
+              <w:t>Latte</w:t>
+            </w:r>
+          </w:p>
+        </w:tc>
+        <w:tc>
+          <w:tcPr>
+            <w:tcW w:w="3117" w:type="dxa"/>
+          </w:tcPr>
+          <w:p>
+            <w:r>
+              <w:t>Small</w:t>
+            </w:r>
+          </w:p>
+        </w:tc>
+        <w:tc>
+          <w:tcPr>
+            <w:tcW w:w="3117" w:type="dxa"/>
+          </w:tcPr>
+          <w:p>
+            <w:r>
+              <w:t>3.00</w:t>
+            </w:r>
+          </w:p>
+        </w:tc>
+      </w:tr>
+      <w:tr>
+        <w:trPr>
+          <w:trHeight w:val="260"/>
+        </w:trPr>
+        <w:tc>
+          <w:tcPr>
+            <w:tcW w:w="3116" w:type="dxa"/>
+          </w:tcPr>
+          <w:p/>
+        </w:tc>
+        <w:tc>
+          <w:tcPr>
+            <w:tcW w:w="3117" w:type="dxa"/>
+          </w:tcPr>
+          <w:p>
+            <w:r>
+              <w:t>Medium</w:t>
+            </w:r>
+          </w:p>
+        </w:tc>
+        <w:tc>
+          <w:tcPr>
+            <w:tcW w:w="3117" w:type="dxa"/>
+          </w:tcPr>
+          <w:p>
+            <w:r>
+              <w:t>4.00</w:t>
+            </w:r>
+          </w:p>
+        </w:tc>
+      </w:tr>
+      <w:tr>
+        <w:trPr>
+          <w:trHeight w:val="260"/>
+        </w:trPr>
+        <w:tc>
+          <w:tcPr>
+            <w:tcW w:w="3116" w:type="dxa"/>
+          </w:tcPr>
+          <w:p/>
+        </w:tc>
+        <w:tc>
+          <w:tcPr>
+            <w:tcW w:w="3117" w:type="dxa"/>
+          </w:tcPr>
+          <w:p>
+            <w:r>
+              <w:t>Large</w:t>
+            </w:r>
+          </w:p>
+        </w:tc>
+        <w:tc>
+          <w:tcPr>
+            <w:tcW w:w="3117" w:type="dxa"/>
+          </w:tcPr>
+          <w:p>
+            <w:r>
+              <w:t>5.00</w:t>
+            </w:r>
+          </w:p>
+        </w:tc>
+      </w:tr>
+      <w:tr>
+        <w:trPr>
+          <w:trHeight w:val="260"/>
+        </w:trPr>
+        <w:tc>
+          <w:tcPr>
+            <w:tcW w:w="3116" w:type="dxa"/>
+          </w:tcPr>
+          <w:p>
+            <w:proofErr w:type="spellStart"/>
+            <w:r>
+              <w:t>MasalaChai</w:t>
+            </w:r>
+            <w:proofErr w:type="spellEnd"/>
+          </w:p>
+        </w:tc>
+        <w:tc>
+          <w:tcPr>
+            <w:tcW w:w="3117" w:type="dxa"/>
+          </w:tcPr>
+          <w:p>
+            <w:r>
+              <w:t>Small</w:t>
+            </w:r>
+          </w:p>
+        </w:tc>
+        <w:tc>
+          <w:tcPr>
+            <w:tcW w:w="3117" w:type="dxa"/>
+          </w:tcPr>
+          <w:p>
+            <w:r>
+              <w:t>3.00</w:t>
+            </w:r>
+          </w:p>
+        </w:tc>
+      </w:tr>
+      <w:tr>
+        <w:trPr>
+          <w:trHeight w:val="260"/>
+        </w:trPr>
+        <w:tc>
+          <w:tcPr>
+            <w:tcW w:w="3116" w:type="dxa"/>
+          </w:tcPr>
+          <w:p/>
+        </w:tc>
+        <w:tc>
+          <w:tcPr>
+            <w:tcW w:w="3117" w:type="dxa"/>
+          </w:tcPr>
+          <w:p>
+            <w:r>
+              <w:t>Medium</w:t>
+            </w:r>
+          </w:p>
+        </w:tc>
+        <w:tc>
+          <w:tcPr>
+            <w:tcW w:w="3117" w:type="dxa"/>
+          </w:tcPr>
+          <w:p>
+            <w:r>
+              <w:t>4.00</w:t>
+            </w:r>
+          </w:p>
+        </w:tc>
+      </w:tr>
+      <w:tr>
+        <w:trPr>
+          <w:trHeight w:val="260"/>
+        </w:trPr>
+        <w:tc>
+          <w:tcPr>
+            <w:tcW w:w="3116" w:type="dxa"/>
+          </w:tcPr>
+          <w:p/>
+        </w:tc>
+        <w:tc>
+          <w:tcPr>
+            <w:tcW w:w="3117" w:type="dxa"/>
+          </w:tcPr>
+          <w:p>
+            <w:r>
+              <w:t>Large</w:t>
+            </w:r>
+          </w:p>
+        </w:tc>
+        <w:tc>
+          <w:tcPr>
+            <w:tcW w:w="3117" w:type="dxa"/>
+          </w:tcPr>
+          <w:p>
+            <w:r>
+              <w:t>5.00</w:t>
+            </w:r>
+          </w:p>
+        </w:tc>
+      </w:tr>
+    </w:tbl>
+    <w:p/>
+    <w:p/>
+    <w:p/>
+    <w:p>
+      <w:pPr>
+        <w:pStyle w:val="ListParagraph"/>
+        <w:numPr>
+          <w:ilvl w:val="0"/>
+          <w:numId w:val="1"/>
+        </w:numPr>
+        <w:rPr>
+          <w:b/>
+        </w:rPr>
+      </w:pPr>
+      <w:proofErr w:type="spellStart"/>
+      <w:proofErr w:type="gramStart"/>
+      <w:r>
+        <w:rPr>
+          <w:b/>
+        </w:rPr>
+        <w:t>ShowAll</w:t>
+      </w:r>
+      <w:proofErr w:type="spellEnd"/>
+      <w:r>
+        <w:rPr>
+          <w:b/>
+        </w:rPr>
+        <w:t xml:space="preserve">  -</w:t>
+      </w:r>
+      <w:proofErr w:type="gramEnd"/>
+      <w:r>
+        <w:rPr>
+          <w:b/>
+        </w:rPr>
+        <w:t xml:space="preserve"> used to display all the entries in the order table</w:t>
+      </w:r>
+    </w:p>
+    <w:p>
+      <w:pPr>
+        <w:rPr>
+          <w:b/>
+        </w:rPr>
+      </w:pPr>
+    </w:p>
+    <w:p>
+      <w:pPr>
+        <w:rPr>
+          <w:b/>
+        </w:rPr>
+      </w:pPr>
+      <w:hyperlink r:id="rId9" w:history="1">
+        <w:r>
+          <w:rPr>
+            <w:rStyle w:val="Hyperlink"/>
+            <w:b/>
+          </w:rPr>
+          <w:t>http://localhost:8198/showall</w:t>
+        </w:r>
+      </w:hyperlink>
+    </w:p>
+    <w:p>
+      <w:pPr>
+        <w:rPr>
+          <w:b/>
+        </w:rPr>
+      </w:pPr>
+    </w:p>
+    <w:p>
+      <w:pPr>
+        <w:rPr>
+          <w:b/>
+        </w:rPr>
+      </w:pPr>
+      <w:r>
+        <w:rPr>
+          <w:b/>
+        </w:rPr>
+        <w:t xml:space="preserve">At present as we started the project afresh, we </w:t>
+      </w:r>
+      <w:proofErr w:type="spellStart"/>
+      <w:r>
+        <w:rPr>
+          <w:b/>
+        </w:rPr>
+        <w:t>donot</w:t>
+      </w:r>
+      <w:proofErr w:type="spellEnd"/>
+      <w:r>
+        <w:rPr>
+          <w:b/>
+        </w:rPr>
+        <w:t xml:space="preserve"> have any entries. </w:t>
+      </w:r>
+      <w:proofErr w:type="gramStart"/>
+      <w:r>
+        <w:rPr>
+          <w:b/>
+        </w:rPr>
+        <w:t>So</w:t>
+      </w:r>
+      <w:proofErr w:type="gramEnd"/>
+      <w:r>
+        <w:rPr>
+          <w:b/>
+        </w:rPr>
+        <w:t xml:space="preserve"> the show all screen is blank as shown below:</w:t>
+      </w:r>
+    </w:p>
+    <w:p>
+      <w:pPr>
+        <w:rPr>
+          <w:b/>
+        </w:rPr>
+      </w:pPr>
+    </w:p>
+    <w:p>
+      <w:pPr>
+        <w:rPr>
+          <w:b/>
+        </w:rPr>
+      </w:pPr>
+      <w:r>
+        <w:rPr>
+          <w:b/>
           <w:noProof/>
         </w:rPr>
         <w:drawing>
-          <wp:inline distT="0" distB="0" distL="0" distR="0" wp14:anchorId="35497F75" wp14:editId="5FAB8185">
-            <wp:extent cx="5943600" cy="1017270"/>
-            <wp:effectExtent l="0" t="0" r="0" b="0"/>
-            <wp:docPr id="1" name="Picture 1"/>
+          <wp:inline distT="0" distB="0" distL="0" distR="0" wp14:anchorId="3B947DC3" wp14:editId="2B1674BA">
+            <wp:extent cx="5943600" cy="1521460"/>
+            <wp:effectExtent l="0" t="0" r="0" b="2540"/>
+            <wp:docPr id="5" name="Picture 5"/>
             <wp:cNvGraphicFramePr>
               <a:graphicFrameLocks xmlns:a="http://schemas.openxmlformats.org/drawingml/2006/main" noChangeAspect="1"/>
             </wp:cNvGraphicFramePr>
@@ -445,11 +1371,11 @@
               <a:graphicData uri="http://schemas.openxmlformats.org/drawingml/2006/picture">
                 <pic:pic xmlns:pic="http://schemas.openxmlformats.org/drawingml/2006/picture">
                   <pic:nvPicPr>
-                    <pic:cNvPr id="1" name="Screen Shot 2018-07-22 at 9.26.08 AM.png"/>
+                    <pic:cNvPr id="5" name="Screen Shot 2018-07-25 at 10.02.25 AM.png"/>
                     <pic:cNvPicPr/>
                   </pic:nvPicPr>
                   <pic:blipFill>
-                    <a:blip r:embed="rId7">
+                    <a:blip r:embed="rId10">
                       <a:extLst>
                         <a:ext uri="{28A0092B-C50C-407E-A947-70E740481C1C}">
                           <a14:useLocalDpi xmlns:a14="http://schemas.microsoft.com/office/drawing/2010/main" val="0"/>
@@ -463,7 +1389,7 @@
                   <pic:spPr>
                     <a:xfrm>
                       <a:off x="0" y="0"/>
-                      <a:ext cx="5943600" cy="1017270"/>
+                      <a:ext cx="5943600" cy="1521460"/>
                     </a:xfrm>
                     <a:prstGeom prst="rect">
                       <a:avLst/>
@@ -476,33 +1402,197 @@
         </w:drawing>
       </w:r>
     </w:p>
-    <w:p/>
-    <w:p/>
-    <w:p/>
-    <w:p>
-      <w:pPr>
-        <w:rPr>
-          <w:b/>
-        </w:rPr>
-      </w:pPr>
-      <w:r>
-        <w:rPr>
-          <w:b/>
-        </w:rPr>
-        <w:t>show all orders:</w:t>
-      </w:r>
-    </w:p>
-    <w:p/>
-    <w:p>
-      <w:r>
-        <w:rPr>
+    <w:p>
+      <w:pPr>
+        <w:rPr>
+          <w:b/>
+        </w:rPr>
+      </w:pPr>
+    </w:p>
+    <w:p>
+      <w:pPr>
+        <w:pStyle w:val="ListParagraph"/>
+        <w:numPr>
+          <w:ilvl w:val="0"/>
+          <w:numId w:val="1"/>
+        </w:numPr>
+        <w:rPr>
+          <w:b/>
+        </w:rPr>
+      </w:pPr>
+      <w:r>
+        <w:rPr>
+          <w:b/>
+        </w:rPr>
+        <w:t xml:space="preserve">Save orders </w:t>
+      </w:r>
+    </w:p>
+    <w:p>
+      <w:pPr>
+        <w:pStyle w:val="ListParagraph"/>
+        <w:rPr>
+          <w:b/>
+        </w:rPr>
+      </w:pPr>
+      <w:r>
+        <w:rPr>
+          <w:b/>
+        </w:rPr>
+        <w:t xml:space="preserve"> This </w:t>
+      </w:r>
+      <w:proofErr w:type="spellStart"/>
+      <w:r>
+        <w:rPr>
+          <w:b/>
+        </w:rPr>
+        <w:t>api</w:t>
+      </w:r>
+      <w:proofErr w:type="spellEnd"/>
+      <w:r>
+        <w:rPr>
+          <w:b/>
+        </w:rPr>
+        <w:t xml:space="preserve"> call uses HTTP POST to save the order. It also calculates the cost of the order and saves it in the order table.</w:t>
+      </w:r>
+    </w:p>
+    <w:p>
+      <w:pPr>
+        <w:rPr>
+          <w:b/>
+        </w:rPr>
+      </w:pPr>
+    </w:p>
+    <w:p>
+      <w:pPr>
+        <w:rPr>
+          <w:b/>
+        </w:rPr>
+      </w:pPr>
+      <w:r>
+        <w:rPr>
+          <w:b/>
+        </w:rPr>
+        <w:t>I used Postman to create/save the order. Please find the screenshot below:</w:t>
+      </w:r>
+    </w:p>
+    <w:p>
+      <w:pPr>
+        <w:rPr>
+          <w:b/>
+        </w:rPr>
+      </w:pPr>
+    </w:p>
+    <w:p>
+      <w:pPr>
+        <w:rPr>
+          <w:b/>
+        </w:rPr>
+      </w:pPr>
+      <w:r>
+        <w:rPr>
+          <w:b/>
+        </w:rPr>
+        <w:t xml:space="preserve">We are using POST API to </w:t>
+      </w:r>
+      <w:r>
+        <w:rPr>
+          <w:b/>
+        </w:rPr>
+        <w:t xml:space="preserve">add an </w:t>
+      </w:r>
+      <w:proofErr w:type="spellStart"/>
+      <w:r>
+        <w:rPr>
+          <w:b/>
+        </w:rPr>
+        <w:t>ordername</w:t>
+      </w:r>
+      <w:proofErr w:type="spellEnd"/>
+      <w:r>
+        <w:rPr>
+          <w:b/>
+        </w:rPr>
+        <w:t xml:space="preserve"> </w:t>
+      </w:r>
+      <w:proofErr w:type="spellStart"/>
+      <w:r>
+        <w:rPr>
+          <w:b/>
+        </w:rPr>
+        <w:t>MasalaChai</w:t>
+      </w:r>
+      <w:proofErr w:type="spellEnd"/>
+      <w:r>
+        <w:rPr>
+          <w:b/>
+        </w:rPr>
+        <w:t xml:space="preserve"> of size Small</w:t>
+      </w:r>
+      <w:r>
+        <w:rPr>
+          <w:b/>
+        </w:rPr>
+        <w:t xml:space="preserve"> and quantity 2.</w:t>
+      </w:r>
+    </w:p>
+    <w:p>
+      <w:pPr>
+        <w:rPr>
+          <w:b/>
+        </w:rPr>
+      </w:pPr>
+      <w:proofErr w:type="gramStart"/>
+      <w:r>
+        <w:rPr>
+          <w:b/>
+        </w:rPr>
+        <w:t>So</w:t>
+      </w:r>
+      <w:proofErr w:type="gramEnd"/>
+      <w:r>
+        <w:rPr>
+          <w:b/>
+        </w:rPr>
+        <w:t xml:space="preserve"> based on the Menu chart the, cost is 2 * $3 = 6.0 as show in the </w:t>
+      </w:r>
+      <w:proofErr w:type="spellStart"/>
+      <w:r>
+        <w:rPr>
+          <w:b/>
+        </w:rPr>
+        <w:t>showall</w:t>
+      </w:r>
+      <w:proofErr w:type="spellEnd"/>
+      <w:r>
+        <w:rPr>
+          <w:b/>
+        </w:rPr>
+        <w:t xml:space="preserve"> below:</w:t>
+      </w:r>
+    </w:p>
+    <w:p>
+      <w:pPr>
+        <w:rPr>
+          <w:b/>
+        </w:rPr>
+      </w:pPr>
+    </w:p>
+    <w:p>
+      <w:pPr>
+        <w:rPr>
+          <w:b/>
+        </w:rPr>
+      </w:pPr>
+      <w:r>
+        <w:rPr>
+          <w:b/>
           <w:noProof/>
         </w:rPr>
         <w:drawing>
-          <wp:inline distT="0" distB="0" distL="0" distR="0" wp14:anchorId="5194B93C" wp14:editId="51931E8B">
-            <wp:extent cx="5943600" cy="1731645"/>
-            <wp:effectExtent l="0" t="0" r="0" b="0"/>
-            <wp:docPr id="2" name="Picture 2"/>
+          <wp:inline distT="0" distB="0" distL="0" distR="0" wp14:anchorId="3962E85F" wp14:editId="63250D6C">
+            <wp:extent cx="5943600" cy="2891155"/>
+            <wp:effectExtent l="0" t="0" r="0" b="4445"/>
+            <wp:docPr id="9" name="Picture 9"/>
             <wp:cNvGraphicFramePr>
               <a:graphicFrameLocks xmlns:a="http://schemas.openxmlformats.org/drawingml/2006/main" noChangeAspect="1"/>
             </wp:cNvGraphicFramePr>
@@ -510,11 +1600,587 @@
               <a:graphicData uri="http://schemas.openxmlformats.org/drawingml/2006/picture">
                 <pic:pic xmlns:pic="http://schemas.openxmlformats.org/drawingml/2006/picture">
                   <pic:nvPicPr>
-                    <pic:cNvPr id="2" name="Screen Shot 2018-07-22 at 9.27.39 AM.png"/>
+                    <pic:cNvPr id="9" name="Screen Shot 2018-07-25 at 10.16.28 AM.png"/>
                     <pic:cNvPicPr/>
                   </pic:nvPicPr>
                   <pic:blipFill>
-                    <a:blip r:embed="rId8">
+                    <a:blip r:embed="rId11">
+                      <a:extLst>
+                        <a:ext uri="{28A0092B-C50C-407E-A947-70E740481C1C}">
+                          <a14:useLocalDpi xmlns:a14="http://schemas.microsoft.com/office/drawing/2010/main" val="0"/>
+                        </a:ext>
+                      </a:extLst>
+                    </a:blip>
+                    <a:stretch>
+                      <a:fillRect/>
+                    </a:stretch>
+                  </pic:blipFill>
+                  <pic:spPr>
+                    <a:xfrm>
+                      <a:off x="0" y="0"/>
+                      <a:ext cx="5943600" cy="2891155"/>
+                    </a:xfrm>
+                    <a:prstGeom prst="rect">
+                      <a:avLst/>
+                    </a:prstGeom>
+                  </pic:spPr>
+                </pic:pic>
+              </a:graphicData>
+            </a:graphic>
+          </wp:inline>
+        </w:drawing>
+      </w:r>
+    </w:p>
+    <w:p>
+      <w:pPr>
+        <w:rPr>
+          <w:b/>
+        </w:rPr>
+      </w:pPr>
+    </w:p>
+    <w:p>
+      <w:pPr>
+        <w:rPr>
+          <w:b/>
+        </w:rPr>
+      </w:pPr>
+    </w:p>
+    <w:p>
+      <w:pPr>
+        <w:rPr>
+          <w:b/>
+        </w:rPr>
+      </w:pPr>
+      <w:r>
+        <w:rPr>
+          <w:b/>
+        </w:rPr>
+        <w:t xml:space="preserve">Now when we do </w:t>
+      </w:r>
+      <w:proofErr w:type="spellStart"/>
+      <w:r>
+        <w:rPr>
+          <w:b/>
+        </w:rPr>
+        <w:t>showall</w:t>
+      </w:r>
+      <w:proofErr w:type="spellEnd"/>
+      <w:r>
+        <w:rPr>
+          <w:b/>
+        </w:rPr>
+        <w:t>, we will see this order placed as shown below:</w:t>
+      </w:r>
+    </w:p>
+    <w:p>
+      <w:pPr>
+        <w:rPr>
+          <w:b/>
+        </w:rPr>
+      </w:pPr>
+    </w:p>
+    <w:p>
+      <w:pPr>
+        <w:rPr>
+          <w:b/>
+        </w:rPr>
+      </w:pPr>
+      <w:r>
+        <w:rPr>
+          <w:b/>
+          <w:noProof/>
+        </w:rPr>
+        <w:drawing>
+          <wp:inline distT="0" distB="0" distL="0" distR="0" wp14:anchorId="3AB9033E" wp14:editId="319CC3E6">
+            <wp:extent cx="5943600" cy="1347470"/>
+            <wp:effectExtent l="0" t="0" r="0" b="0"/>
+            <wp:docPr id="10" name="Picture 10"/>
+            <wp:cNvGraphicFramePr>
+              <a:graphicFrameLocks xmlns:a="http://schemas.openxmlformats.org/drawingml/2006/main" noChangeAspect="1"/>
+            </wp:cNvGraphicFramePr>
+            <a:graphic xmlns:a="http://schemas.openxmlformats.org/drawingml/2006/main">
+              <a:graphicData uri="http://schemas.openxmlformats.org/drawingml/2006/picture">
+                <pic:pic xmlns:pic="http://schemas.openxmlformats.org/drawingml/2006/picture">
+                  <pic:nvPicPr>
+                    <pic:cNvPr id="10" name="Screen Shot 2018-07-25 at 10.16.52 AM.png"/>
+                    <pic:cNvPicPr/>
+                  </pic:nvPicPr>
+                  <pic:blipFill>
+                    <a:blip r:embed="rId12">
+                      <a:extLst>
+                        <a:ext uri="{28A0092B-C50C-407E-A947-70E740481C1C}">
+                          <a14:useLocalDpi xmlns:a14="http://schemas.microsoft.com/office/drawing/2010/main" val="0"/>
+                        </a:ext>
+                      </a:extLst>
+                    </a:blip>
+                    <a:stretch>
+                      <a:fillRect/>
+                    </a:stretch>
+                  </pic:blipFill>
+                  <pic:spPr>
+                    <a:xfrm>
+                      <a:off x="0" y="0"/>
+                      <a:ext cx="5943600" cy="1347470"/>
+                    </a:xfrm>
+                    <a:prstGeom prst="rect">
+                      <a:avLst/>
+                    </a:prstGeom>
+                  </pic:spPr>
+                </pic:pic>
+              </a:graphicData>
+            </a:graphic>
+          </wp:inline>
+        </w:drawing>
+      </w:r>
+    </w:p>
+    <w:p>
+      <w:pPr>
+        <w:rPr>
+          <w:b/>
+        </w:rPr>
+      </w:pPr>
+    </w:p>
+    <w:p>
+      <w:pPr>
+        <w:rPr>
+          <w:b/>
+        </w:rPr>
+      </w:pPr>
+    </w:p>
+    <w:p/>
+    <w:p>
+      <w:proofErr w:type="spellStart"/>
+      <w:proofErr w:type="gramStart"/>
+      <w:r>
+        <w:t>Lets</w:t>
+      </w:r>
+      <w:proofErr w:type="spellEnd"/>
+      <w:proofErr w:type="gramEnd"/>
+      <w:r>
+        <w:t xml:space="preserve"> add a couple of more orders:</w:t>
+      </w:r>
+    </w:p>
+    <w:p/>
+    <w:p>
+      <w:proofErr w:type="spellStart"/>
+      <w:r>
+        <w:t>MasalaChai</w:t>
+      </w:r>
+      <w:proofErr w:type="spellEnd"/>
+      <w:r>
+        <w:t>, Large, 4</w:t>
+      </w:r>
+    </w:p>
+    <w:p>
+      <w:proofErr w:type="spellStart"/>
+      <w:r>
+        <w:t>MasalaChai</w:t>
+      </w:r>
+      <w:proofErr w:type="spellEnd"/>
+      <w:r>
+        <w:t>, Medium, 5</w:t>
+      </w:r>
+    </w:p>
+    <w:p/>
+    <w:p>
+      <w:r>
+        <w:t xml:space="preserve">Now the </w:t>
+      </w:r>
+      <w:proofErr w:type="spellStart"/>
+      <w:r>
+        <w:t>showall</w:t>
+      </w:r>
+      <w:proofErr w:type="spellEnd"/>
+      <w:r>
+        <w:t xml:space="preserve"> displays three orders as shown below:</w:t>
+      </w:r>
+    </w:p>
+    <w:p>
+      <w:r>
+        <w:rPr>
+          <w:noProof/>
+        </w:rPr>
+        <w:drawing>
+          <wp:inline distT="0" distB="0" distL="0" distR="0" wp14:anchorId="49F7C922" wp14:editId="53BA18AC">
+            <wp:extent cx="5943600" cy="1426210"/>
+            <wp:effectExtent l="0" t="0" r="0" b="0"/>
+            <wp:docPr id="11" name="Picture 11"/>
+            <wp:cNvGraphicFramePr>
+              <a:graphicFrameLocks xmlns:a="http://schemas.openxmlformats.org/drawingml/2006/main" noChangeAspect="1"/>
+            </wp:cNvGraphicFramePr>
+            <a:graphic xmlns:a="http://schemas.openxmlformats.org/drawingml/2006/main">
+              <a:graphicData uri="http://schemas.openxmlformats.org/drawingml/2006/picture">
+                <pic:pic xmlns:pic="http://schemas.openxmlformats.org/drawingml/2006/picture">
+                  <pic:nvPicPr>
+                    <pic:cNvPr id="11" name="Screen Shot 2018-07-25 at 10.21.25 AM.png"/>
+                    <pic:cNvPicPr/>
+                  </pic:nvPicPr>
+                  <pic:blipFill>
+                    <a:blip r:embed="rId13">
+                      <a:extLst>
+                        <a:ext uri="{28A0092B-C50C-407E-A947-70E740481C1C}">
+                          <a14:useLocalDpi xmlns:a14="http://schemas.microsoft.com/office/drawing/2010/main" val="0"/>
+                        </a:ext>
+                      </a:extLst>
+                    </a:blip>
+                    <a:stretch>
+                      <a:fillRect/>
+                    </a:stretch>
+                  </pic:blipFill>
+                  <pic:spPr>
+                    <a:xfrm>
+                      <a:off x="0" y="0"/>
+                      <a:ext cx="5943600" cy="1426210"/>
+                    </a:xfrm>
+                    <a:prstGeom prst="rect">
+                      <a:avLst/>
+                    </a:prstGeom>
+                  </pic:spPr>
+                </pic:pic>
+              </a:graphicData>
+            </a:graphic>
+          </wp:inline>
+        </w:drawing>
+      </w:r>
+    </w:p>
+    <w:p/>
+    <w:p/>
+    <w:p>
+      <w:r>
+        <w:t xml:space="preserve">Now, we can show an order based on Order Id. </w:t>
+      </w:r>
+      <w:proofErr w:type="spellStart"/>
+      <w:r>
+        <w:t>Lets</w:t>
+      </w:r>
+      <w:proofErr w:type="spellEnd"/>
+      <w:r>
+        <w:t xml:space="preserve"> only show the Order Id 3.</w:t>
+      </w:r>
+    </w:p>
+    <w:p>
+      <w:hyperlink r:id="rId14" w:history="1">
+        <w:r>
+          <w:rPr>
+            <w:rStyle w:val="Hyperlink"/>
+          </w:rPr>
+          <w:t>http://localhost:8198/orderbyid?id=3</w:t>
+        </w:r>
+      </w:hyperlink>
+    </w:p>
+    <w:p/>
+    <w:p/>
+    <w:p>
+      <w:r>
+        <w:rPr>
+          <w:noProof/>
+        </w:rPr>
+        <w:drawing>
+          <wp:inline distT="0" distB="0" distL="0" distR="0" wp14:anchorId="4B83021C" wp14:editId="49609925">
+            <wp:extent cx="5943600" cy="1311910"/>
+            <wp:effectExtent l="0" t="0" r="0" b="8890"/>
+            <wp:docPr id="12" name="Picture 12"/>
+            <wp:cNvGraphicFramePr>
+              <a:graphicFrameLocks xmlns:a="http://schemas.openxmlformats.org/drawingml/2006/main" noChangeAspect="1"/>
+            </wp:cNvGraphicFramePr>
+            <a:graphic xmlns:a="http://schemas.openxmlformats.org/drawingml/2006/main">
+              <a:graphicData uri="http://schemas.openxmlformats.org/drawingml/2006/picture">
+                <pic:pic xmlns:pic="http://schemas.openxmlformats.org/drawingml/2006/picture">
+                  <pic:nvPicPr>
+                    <pic:cNvPr id="12" name="Screen Shot 2018-07-25 at 10.23.12 AM.png"/>
+                    <pic:cNvPicPr/>
+                  </pic:nvPicPr>
+                  <pic:blipFill>
+                    <a:blip r:embed="rId15">
+                      <a:extLst>
+                        <a:ext uri="{28A0092B-C50C-407E-A947-70E740481C1C}">
+                          <a14:useLocalDpi xmlns:a14="http://schemas.microsoft.com/office/drawing/2010/main" val="0"/>
+                        </a:ext>
+                      </a:extLst>
+                    </a:blip>
+                    <a:stretch>
+                      <a:fillRect/>
+                    </a:stretch>
+                  </pic:blipFill>
+                  <pic:spPr>
+                    <a:xfrm>
+                      <a:off x="0" y="0"/>
+                      <a:ext cx="5943600" cy="1311910"/>
+                    </a:xfrm>
+                    <a:prstGeom prst="rect">
+                      <a:avLst/>
+                    </a:prstGeom>
+                  </pic:spPr>
+                </pic:pic>
+              </a:graphicData>
+            </a:graphic>
+          </wp:inline>
+        </w:drawing>
+      </w:r>
+    </w:p>
+    <w:p/>
+    <w:p/>
+    <w:p>
+      <w:pPr>
+        <w:pStyle w:val="ListParagraph"/>
+        <w:numPr>
+          <w:ilvl w:val="0"/>
+          <w:numId w:val="1"/>
+        </w:numPr>
+        <w:rPr>
+          <w:b/>
+        </w:rPr>
+      </w:pPr>
+      <w:r>
+        <w:rPr>
+          <w:b/>
+        </w:rPr>
+        <w:t>Delete by ID</w:t>
+      </w:r>
+    </w:p>
+    <w:p>
+      <w:pPr>
+        <w:rPr>
+          <w:b/>
+        </w:rPr>
+      </w:pPr>
+    </w:p>
+    <w:p>
+      <w:pPr>
+        <w:rPr>
+          <w:b/>
+        </w:rPr>
+      </w:pPr>
+      <w:r>
+        <w:rPr>
+          <w:b/>
+        </w:rPr>
+        <w:t>We can also delete the order by id as shown below:</w:t>
+      </w:r>
+    </w:p>
+    <w:p>
+      <w:pPr>
+        <w:rPr>
+          <w:b/>
+        </w:rPr>
+      </w:pPr>
+      <w:r>
+        <w:rPr>
+          <w:b/>
+        </w:rPr>
+        <w:t>As we can see below, we deleted the order 3.</w:t>
+      </w:r>
+    </w:p>
+    <w:p>
+      <w:pPr>
+        <w:rPr>
+          <w:b/>
+        </w:rPr>
+      </w:pPr>
+    </w:p>
+    <w:p>
+      <w:pPr>
+        <w:rPr>
+          <w:b/>
+        </w:rPr>
+      </w:pPr>
+      <w:hyperlink r:id="rId16" w:history="1">
+        <w:r>
+          <w:rPr>
+            <w:rStyle w:val="Hyperlink"/>
+            <w:b/>
+          </w:rPr>
+          <w:t>http://localhost:8198/deletebyid?id=3</w:t>
+        </w:r>
+      </w:hyperlink>
+    </w:p>
+    <w:p>
+      <w:pPr>
+        <w:rPr>
+          <w:b/>
+        </w:rPr>
+      </w:pPr>
+    </w:p>
+    <w:p>
+      <w:pPr>
+        <w:rPr>
+          <w:b/>
+        </w:rPr>
+      </w:pPr>
+      <w:r>
+        <w:rPr>
+          <w:b/>
+          <w:noProof/>
+        </w:rPr>
+        <w:drawing>
+          <wp:inline distT="0" distB="0" distL="0" distR="0" wp14:anchorId="56737FCF" wp14:editId="02064F5E">
+            <wp:extent cx="5943600" cy="1546225"/>
+            <wp:effectExtent l="0" t="0" r="0" b="3175"/>
+            <wp:docPr id="13" name="Picture 13"/>
+            <wp:cNvGraphicFramePr>
+              <a:graphicFrameLocks xmlns:a="http://schemas.openxmlformats.org/drawingml/2006/main" noChangeAspect="1"/>
+            </wp:cNvGraphicFramePr>
+            <a:graphic xmlns:a="http://schemas.openxmlformats.org/drawingml/2006/main">
+              <a:graphicData uri="http://schemas.openxmlformats.org/drawingml/2006/picture">
+                <pic:pic xmlns:pic="http://schemas.openxmlformats.org/drawingml/2006/picture">
+                  <pic:nvPicPr>
+                    <pic:cNvPr id="13" name="Screen Shot 2018-07-25 at 10.24.26 AM.png"/>
+                    <pic:cNvPicPr/>
+                  </pic:nvPicPr>
+                  <pic:blipFill>
+                    <a:blip r:embed="rId17">
+                      <a:extLst>
+                        <a:ext uri="{28A0092B-C50C-407E-A947-70E740481C1C}">
+                          <a14:useLocalDpi xmlns:a14="http://schemas.microsoft.com/office/drawing/2010/main" val="0"/>
+                        </a:ext>
+                      </a:extLst>
+                    </a:blip>
+                    <a:stretch>
+                      <a:fillRect/>
+                    </a:stretch>
+                  </pic:blipFill>
+                  <pic:spPr>
+                    <a:xfrm>
+                      <a:off x="0" y="0"/>
+                      <a:ext cx="5943600" cy="1546225"/>
+                    </a:xfrm>
+                    <a:prstGeom prst="rect">
+                      <a:avLst/>
+                    </a:prstGeom>
+                  </pic:spPr>
+                </pic:pic>
+              </a:graphicData>
+            </a:graphic>
+          </wp:inline>
+        </w:drawing>
+      </w:r>
+    </w:p>
+    <w:p/>
+    <w:p/>
+    <w:p>
+      <w:r>
+        <w:t xml:space="preserve">If we do a </w:t>
+      </w:r>
+      <w:proofErr w:type="spellStart"/>
+      <w:r>
+        <w:t>showall</w:t>
+      </w:r>
+      <w:proofErr w:type="spellEnd"/>
+      <w:r>
+        <w:t xml:space="preserve"> now, we can only see order 1 and order 2 as order 3 is deleted.</w:t>
+      </w:r>
+    </w:p>
+    <w:p/>
+    <w:p/>
+    <w:p>
+      <w:r>
+        <w:rPr>
+          <w:noProof/>
+        </w:rPr>
+        <w:drawing>
+          <wp:inline distT="0" distB="0" distL="0" distR="0" wp14:anchorId="7632D4F5" wp14:editId="565582A7">
+            <wp:extent cx="5943600" cy="1758315"/>
+            <wp:effectExtent l="0" t="0" r="0" b="0"/>
+            <wp:docPr id="14" name="Picture 14"/>
+            <wp:cNvGraphicFramePr>
+              <a:graphicFrameLocks xmlns:a="http://schemas.openxmlformats.org/drawingml/2006/main" noChangeAspect="1"/>
+            </wp:cNvGraphicFramePr>
+            <a:graphic xmlns:a="http://schemas.openxmlformats.org/drawingml/2006/main">
+              <a:graphicData uri="http://schemas.openxmlformats.org/drawingml/2006/picture">
+                <pic:pic xmlns:pic="http://schemas.openxmlformats.org/drawingml/2006/picture">
+                  <pic:nvPicPr>
+                    <pic:cNvPr id="14" name="Screen Shot 2018-07-25 at 10.25.27 AM.png"/>
+                    <pic:cNvPicPr/>
+                  </pic:nvPicPr>
+                  <pic:blipFill>
+                    <a:blip r:embed="rId18">
+                      <a:extLst>
+                        <a:ext uri="{28A0092B-C50C-407E-A947-70E740481C1C}">
+                          <a14:useLocalDpi xmlns:a14="http://schemas.microsoft.com/office/drawing/2010/main" val="0"/>
+                        </a:ext>
+                      </a:extLst>
+                    </a:blip>
+                    <a:stretch>
+                      <a:fillRect/>
+                    </a:stretch>
+                  </pic:blipFill>
+                  <pic:spPr>
+                    <a:xfrm>
+                      <a:off x="0" y="0"/>
+                      <a:ext cx="5943600" cy="1758315"/>
+                    </a:xfrm>
+                    <a:prstGeom prst="rect">
+                      <a:avLst/>
+                    </a:prstGeom>
+                  </pic:spPr>
+                </pic:pic>
+              </a:graphicData>
+            </a:graphic>
+          </wp:inline>
+        </w:drawing>
+      </w:r>
+    </w:p>
+    <w:p/>
+    <w:p/>
+    <w:p>
+      <w:pPr>
+        <w:pStyle w:val="ListParagraph"/>
+        <w:numPr>
+          <w:ilvl w:val="0"/>
+          <w:numId w:val="1"/>
+        </w:numPr>
+        <w:rPr>
+          <w:b/>
+        </w:rPr>
+      </w:pPr>
+      <w:r>
+        <w:rPr>
+          <w:b/>
+        </w:rPr>
+        <w:t>Delete All Orders.</w:t>
+      </w:r>
+    </w:p>
+    <w:p/>
+    <w:p>
+      <w:r>
+        <w:t xml:space="preserve">We can delete all the orders using this REST API. </w:t>
+      </w:r>
+    </w:p>
+    <w:p/>
+    <w:p>
+      <w:hyperlink r:id="rId19" w:history="1">
+        <w:r>
+          <w:rPr>
+            <w:rStyle w:val="Hyperlink"/>
+          </w:rPr>
+          <w:t>http://localhost:8198/deleteall</w:t>
+        </w:r>
+      </w:hyperlink>
+    </w:p>
+    <w:p/>
+    <w:p/>
+    <w:p>
+      <w:r>
+        <w:rPr>
+          <w:noProof/>
+        </w:rPr>
+        <w:drawing>
+          <wp:inline distT="0" distB="0" distL="0" distR="0" wp14:anchorId="5692677F" wp14:editId="035D9D0E">
+            <wp:extent cx="5943600" cy="1731645"/>
+            <wp:effectExtent l="0" t="0" r="0" b="0"/>
+            <wp:docPr id="15" name="Picture 15"/>
+            <wp:cNvGraphicFramePr>
+              <a:graphicFrameLocks xmlns:a="http://schemas.openxmlformats.org/drawingml/2006/main" noChangeAspect="1"/>
+            </wp:cNvGraphicFramePr>
+            <a:graphic xmlns:a="http://schemas.openxmlformats.org/drawingml/2006/main">
+              <a:graphicData uri="http://schemas.openxmlformats.org/drawingml/2006/picture">
+                <pic:pic xmlns:pic="http://schemas.openxmlformats.org/drawingml/2006/picture">
+                  <pic:nvPicPr>
+                    <pic:cNvPr id="15" name="Screen Shot 2018-07-25 at 10.26.52 AM.png"/>
+                    <pic:cNvPicPr/>
+                  </pic:nvPicPr>
+                  <pic:blipFill>
+                    <a:blip r:embed="rId20">
                       <a:extLst>
                         <a:ext uri="{28A0092B-C50C-407E-A947-70E740481C1C}">
                           <a14:useLocalDpi xmlns:a14="http://schemas.microsoft.com/office/drawing/2010/main" val="0"/>
@@ -544,16 +2210,8 @@
     <w:p/>
     <w:p/>
     <w:p>
-      <w:pPr>
-        <w:rPr>
-          <w:b/>
-        </w:rPr>
-      </w:pPr>
-      <w:r>
-        <w:rPr>
-          <w:b/>
-        </w:rPr>
-        <w:t>show orders by id</w:t>
+      <w:r>
+        <w:t>Now if we do show all, we will see an empty screen as shown below:</w:t>
       </w:r>
     </w:p>
     <w:p/>
@@ -563,10 +2221,10 @@
           <w:noProof/>
         </w:rPr>
         <w:drawing>
-          <wp:inline distT="0" distB="0" distL="0" distR="0" wp14:anchorId="14079BFB" wp14:editId="02F7ABBA">
-            <wp:extent cx="5943600" cy="1572260"/>
-            <wp:effectExtent l="0" t="0" r="0" b="2540"/>
-            <wp:docPr id="3" name="Picture 3"/>
+          <wp:inline distT="0" distB="0" distL="0" distR="0" wp14:anchorId="3F6F049A" wp14:editId="6264EE21">
+            <wp:extent cx="5943600" cy="2197100"/>
+            <wp:effectExtent l="0" t="0" r="0" b="12700"/>
+            <wp:docPr id="16" name="Picture 16"/>
             <wp:cNvGraphicFramePr>
               <a:graphicFrameLocks xmlns:a="http://schemas.openxmlformats.org/drawingml/2006/main" noChangeAspect="1"/>
             </wp:cNvGraphicFramePr>
@@ -574,11 +2232,11 @@
               <a:graphicData uri="http://schemas.openxmlformats.org/drawingml/2006/picture">
                 <pic:pic xmlns:pic="http://schemas.openxmlformats.org/drawingml/2006/picture">
                   <pic:nvPicPr>
-                    <pic:cNvPr id="3" name="Screen Shot 2018-07-22 at 9.29.01 AM.png"/>
+                    <pic:cNvPr id="16" name="Screen Shot 2018-07-25 at 10.27.40 AM.png"/>
                     <pic:cNvPicPr/>
                   </pic:nvPicPr>
                   <pic:blipFill>
-                    <a:blip r:embed="rId9">
+                    <a:blip r:embed="rId21">
                       <a:extLst>
                         <a:ext uri="{28A0092B-C50C-407E-A947-70E740481C1C}">
                           <a14:useLocalDpi xmlns:a14="http://schemas.microsoft.com/office/drawing/2010/main" val="0"/>
@@ -592,7 +2250,7 @@
                   <pic:spPr>
                     <a:xfrm>
                       <a:off x="0" y="0"/>
-                      <a:ext cx="5943600" cy="1572260"/>
+                      <a:ext cx="5943600" cy="2197100"/>
                     </a:xfrm>
                     <a:prstGeom prst="rect">
                       <a:avLst/>
@@ -606,152 +2264,26 @@
       </w:r>
     </w:p>
     <w:p/>
-    <w:p/>
-    <w:p/>
-    <w:p>
-      <w:pPr>
-        <w:rPr>
-          <w:b/>
-        </w:rPr>
-      </w:pPr>
-    </w:p>
-    <w:p>
-      <w:pPr>
-        <w:rPr>
-          <w:b/>
-        </w:rPr>
-      </w:pPr>
-      <w:r>
-        <w:rPr>
-          <w:b/>
-        </w:rPr>
-        <w:t>deleting all orders:</w:t>
-      </w:r>
-    </w:p>
-    <w:p/>
-    <w:p>
-      <w:r>
-        <w:rPr>
-          <w:noProof/>
-        </w:rPr>
-        <w:drawing>
-          <wp:inline distT="0" distB="0" distL="0" distR="0" wp14:anchorId="7283B33E" wp14:editId="418045F7">
-            <wp:extent cx="5943600" cy="1650365"/>
-            <wp:effectExtent l="0" t="0" r="0" b="635"/>
-            <wp:docPr id="4" name="Picture 4"/>
-            <wp:cNvGraphicFramePr>
-              <a:graphicFrameLocks xmlns:a="http://schemas.openxmlformats.org/drawingml/2006/main" noChangeAspect="1"/>
-            </wp:cNvGraphicFramePr>
-            <a:graphic xmlns:a="http://schemas.openxmlformats.org/drawingml/2006/main">
-              <a:graphicData uri="http://schemas.openxmlformats.org/drawingml/2006/picture">
-                <pic:pic xmlns:pic="http://schemas.openxmlformats.org/drawingml/2006/picture">
-                  <pic:nvPicPr>
-                    <pic:cNvPr id="4" name="Screen Shot 2018-07-22 at 9.30.17 AM.png"/>
-                    <pic:cNvPicPr/>
-                  </pic:nvPicPr>
-                  <pic:blipFill>
-                    <a:blip r:embed="rId10">
-                      <a:extLst>
-                        <a:ext uri="{28A0092B-C50C-407E-A947-70E740481C1C}">
-                          <a14:useLocalDpi xmlns:a14="http://schemas.microsoft.com/office/drawing/2010/main" val="0"/>
-                        </a:ext>
-                      </a:extLst>
-                    </a:blip>
-                    <a:stretch>
-                      <a:fillRect/>
-                    </a:stretch>
-                  </pic:blipFill>
-                  <pic:spPr>
-                    <a:xfrm>
-                      <a:off x="0" y="0"/>
-                      <a:ext cx="5943600" cy="1650365"/>
-                    </a:xfrm>
-                    <a:prstGeom prst="rect">
-                      <a:avLst/>
-                    </a:prstGeom>
-                  </pic:spPr>
-                </pic:pic>
-              </a:graphicData>
-            </a:graphic>
-          </wp:inline>
-        </w:drawing>
-      </w:r>
-    </w:p>
-    <w:p/>
-    <w:p/>
-    <w:p/>
-    <w:p/>
-    <w:p/>
-    <w:p/>
-    <w:p/>
-    <w:p/>
-    <w:p>
-      <w:pPr>
-        <w:rPr>
-          <w:b/>
-        </w:rPr>
-      </w:pPr>
-      <w:r>
-        <w:rPr>
-          <w:b/>
-        </w:rPr>
-        <w:t>show empty list as all orders are deleted:</w:t>
-      </w:r>
-    </w:p>
-    <w:p/>
-    <w:p>
-      <w:r>
-        <w:rPr>
-          <w:noProof/>
-        </w:rPr>
-        <w:drawing>
-          <wp:inline distT="0" distB="0" distL="0" distR="0" wp14:anchorId="7108E99F" wp14:editId="7DF7713E">
-            <wp:extent cx="5943600" cy="1414145"/>
-            <wp:effectExtent l="0" t="0" r="0" b="8255"/>
-            <wp:docPr id="6" name="Picture 6"/>
-            <wp:cNvGraphicFramePr>
-              <a:graphicFrameLocks xmlns:a="http://schemas.openxmlformats.org/drawingml/2006/main" noChangeAspect="1"/>
-            </wp:cNvGraphicFramePr>
-            <a:graphic xmlns:a="http://schemas.openxmlformats.org/drawingml/2006/main">
-              <a:graphicData uri="http://schemas.openxmlformats.org/drawingml/2006/picture">
-                <pic:pic xmlns:pic="http://schemas.openxmlformats.org/drawingml/2006/picture">
-                  <pic:nvPicPr>
-                    <pic:cNvPr id="6" name="Screen Shot 2018-07-22 at 9.31.31 AM.png"/>
-                    <pic:cNvPicPr/>
-                  </pic:nvPicPr>
-                  <pic:blipFill>
-                    <a:blip r:embed="rId11">
-                      <a:extLst>
-                        <a:ext uri="{28A0092B-C50C-407E-A947-70E740481C1C}">
-                          <a14:useLocalDpi xmlns:a14="http://schemas.microsoft.com/office/drawing/2010/main" val="0"/>
-                        </a:ext>
-                      </a:extLst>
-                    </a:blip>
-                    <a:stretch>
-                      <a:fillRect/>
-                    </a:stretch>
-                  </pic:blipFill>
-                  <pic:spPr>
-                    <a:xfrm>
-                      <a:off x="0" y="0"/>
-                      <a:ext cx="5943600" cy="1414145"/>
-                    </a:xfrm>
-                    <a:prstGeom prst="rect">
-                      <a:avLst/>
-                    </a:prstGeom>
-                  </pic:spPr>
-                </pic:pic>
-              </a:graphicData>
-            </a:graphic>
-          </wp:inline>
-        </w:drawing>
-      </w:r>
-    </w:p>
-    <w:p/>
-    <w:p/>
+    <w:p>
+      <w:pPr>
+        <w:rPr>
+          <w:b/>
+        </w:rPr>
+      </w:pPr>
+    </w:p>
+    <w:p/>
+    <w:p/>
+    <w:p/>
+    <w:p>
+      <w:pPr>
+        <w:rPr>
+          <w:b/>
+        </w:rPr>
+      </w:pPr>
+    </w:p>
     <w:p/>
     <w:sectPr>
-      <w:headerReference w:type="default" r:id="rId12"/>
+      <w:headerReference w:type="default" r:id="rId22"/>
       <w:pgSz w:w="12240" w:h="15840"/>
       <w:pgMar w:top="1440" w:right="1440" w:bottom="1440" w:left="1440" w:header="720" w:footer="720" w:gutter="0"/>
       <w:cols w:space="720"/>
@@ -829,6 +2361,103 @@
     </w:pPr>
   </w:p>
 </w:hdr>
+</file>
+
+<file path=word/numbering.xml><?xml version="1.0" encoding="utf-8"?>
+<w:numbering xmlns:wpc="http://schemas.microsoft.com/office/word/2010/wordprocessingCanvas" xmlns:mo="http://schemas.microsoft.com/office/mac/office/2008/main" xmlns:mc="http://schemas.openxmlformats.org/markup-compatibility/2006" xmlns:mv="urn:schemas-microsoft-com:mac:vml" xmlns:o="urn:schemas-microsoft-com:office:office" xmlns:r="http://schemas.openxmlformats.org/officeDocument/2006/relationships" xmlns:m="http://schemas.openxmlformats.org/officeDocument/2006/math" xmlns:v="urn:schemas-microsoft-com:vml" xmlns:wp14="http://schemas.microsoft.com/office/word/2010/wordprocessingDrawing" xmlns:wp="http://schemas.openxmlformats.org/drawingml/2006/wordprocessingDrawing" xmlns:w10="urn:schemas-microsoft-com:office:word" xmlns:w="http://schemas.openxmlformats.org/wordprocessingml/2006/main" xmlns:w14="http://schemas.microsoft.com/office/word/2010/wordml" xmlns:w15="http://schemas.microsoft.com/office/word/2012/wordml" xmlns:wpg="http://schemas.microsoft.com/office/word/2010/wordprocessingGroup" xmlns:wpi="http://schemas.microsoft.com/office/word/2010/wordprocessingInk" xmlns:wne="http://schemas.microsoft.com/office/word/2006/wordml" xmlns:wps="http://schemas.microsoft.com/office/word/2010/wordprocessingShape" mc:Ignorable="w14 w15 wp14">
+  <w:abstractNum w:abstractNumId="0">
+    <w:nsid w:val="05E251BC"/>
+    <w:multiLevelType w:val="hybridMultilevel"/>
+    <w:tmpl w:val="ED743FF8"/>
+    <w:lvl w:ilvl="0" w:tplc="0409000F">
+      <w:start w:val="1"/>
+      <w:numFmt w:val="decimal"/>
+      <w:lvlText w:val="%1."/>
+      <w:lvlJc w:val="left"/>
+      <w:pPr>
+        <w:ind w:left="720" w:hanging="360"/>
+      </w:pPr>
+      <w:rPr>
+        <w:rFonts w:hint="default"/>
+      </w:rPr>
+    </w:lvl>
+    <w:lvl w:ilvl="1" w:tplc="04090019" w:tentative="1">
+      <w:start w:val="1"/>
+      <w:numFmt w:val="lowerLetter"/>
+      <w:lvlText w:val="%2."/>
+      <w:lvlJc w:val="left"/>
+      <w:pPr>
+        <w:ind w:left="1440" w:hanging="360"/>
+      </w:pPr>
+    </w:lvl>
+    <w:lvl w:ilvl="2" w:tplc="0409001B" w:tentative="1">
+      <w:start w:val="1"/>
+      <w:numFmt w:val="lowerRoman"/>
+      <w:lvlText w:val="%3."/>
+      <w:lvlJc w:val="right"/>
+      <w:pPr>
+        <w:ind w:left="2160" w:hanging="180"/>
+      </w:pPr>
+    </w:lvl>
+    <w:lvl w:ilvl="3" w:tplc="0409000F" w:tentative="1">
+      <w:start w:val="1"/>
+      <w:numFmt w:val="decimal"/>
+      <w:lvlText w:val="%4."/>
+      <w:lvlJc w:val="left"/>
+      <w:pPr>
+        <w:ind w:left="2880" w:hanging="360"/>
+      </w:pPr>
+    </w:lvl>
+    <w:lvl w:ilvl="4" w:tplc="04090019" w:tentative="1">
+      <w:start w:val="1"/>
+      <w:numFmt w:val="lowerLetter"/>
+      <w:lvlText w:val="%5."/>
+      <w:lvlJc w:val="left"/>
+      <w:pPr>
+        <w:ind w:left="3600" w:hanging="360"/>
+      </w:pPr>
+    </w:lvl>
+    <w:lvl w:ilvl="5" w:tplc="0409001B" w:tentative="1">
+      <w:start w:val="1"/>
+      <w:numFmt w:val="lowerRoman"/>
+      <w:lvlText w:val="%6."/>
+      <w:lvlJc w:val="right"/>
+      <w:pPr>
+        <w:ind w:left="4320" w:hanging="180"/>
+      </w:pPr>
+    </w:lvl>
+    <w:lvl w:ilvl="6" w:tplc="0409000F" w:tentative="1">
+      <w:start w:val="1"/>
+      <w:numFmt w:val="decimal"/>
+      <w:lvlText w:val="%7."/>
+      <w:lvlJc w:val="left"/>
+      <w:pPr>
+        <w:ind w:left="5040" w:hanging="360"/>
+      </w:pPr>
+    </w:lvl>
+    <w:lvl w:ilvl="7" w:tplc="04090019" w:tentative="1">
+      <w:start w:val="1"/>
+      <w:numFmt w:val="lowerLetter"/>
+      <w:lvlText w:val="%8."/>
+      <w:lvlJc w:val="left"/>
+      <w:pPr>
+        <w:ind w:left="5760" w:hanging="360"/>
+      </w:pPr>
+    </w:lvl>
+    <w:lvl w:ilvl="8" w:tplc="0409001B" w:tentative="1">
+      <w:start w:val="1"/>
+      <w:numFmt w:val="lowerRoman"/>
+      <w:lvlText w:val="%9."/>
+      <w:lvlJc w:val="right"/>
+      <w:pPr>
+        <w:ind w:left="6480" w:hanging="180"/>
+      </w:pPr>
+    </w:lvl>
+  </w:abstractNum>
+  <w:num w:numId="1">
+    <w:abstractNumId w:val="0"/>
+  </w:num>
+</w:numbering>
 </file>
 
 <file path=word/styles.xml><?xml version="1.0" encoding="utf-8"?>
@@ -1312,6 +2941,40 @@
       <w:u w:val="single"/>
     </w:rPr>
   </w:style>
+  <w:style w:type="table" w:styleId="TableGrid">
+    <w:name w:val="Table Grid"/>
+    <w:basedOn w:val="TableNormal"/>
+    <w:uiPriority w:val="39"/>
+    <w:rsid w:val="000014AD"/>
+    <w:tblPr>
+      <w:tblInd w:w="0" w:type="dxa"/>
+      <w:tblBorders>
+        <w:top w:val="single" w:sz="4" w:space="0" w:color="auto"/>
+        <w:left w:val="single" w:sz="4" w:space="0" w:color="auto"/>
+        <w:bottom w:val="single" w:sz="4" w:space="0" w:color="auto"/>
+        <w:right w:val="single" w:sz="4" w:space="0" w:color="auto"/>
+        <w:insideH w:val="single" w:sz="4" w:space="0" w:color="auto"/>
+        <w:insideV w:val="single" w:sz="4" w:space="0" w:color="auto"/>
+      </w:tblBorders>
+      <w:tblCellMar>
+        <w:top w:w="0" w:type="dxa"/>
+        <w:left w:w="108" w:type="dxa"/>
+        <w:bottom w:w="0" w:type="dxa"/>
+        <w:right w:w="108" w:type="dxa"/>
+      </w:tblCellMar>
+    </w:tblPr>
+  </w:style>
+  <w:style w:type="paragraph" w:styleId="ListParagraph">
+    <w:name w:val="List Paragraph"/>
+    <w:basedOn w:val="Normal"/>
+    <w:uiPriority w:val="34"/>
+    <w:qFormat/>
+    <w:rsid w:val="00920C94"/>
+    <w:pPr>
+      <w:ind w:left="720"/>
+      <w:contextualSpacing/>
+    </w:pPr>
+  </w:style>
 </w:styles>
 </file>
 
@@ -1350,19 +3013,19 @@
 
 <file path=word/glossary/fontTable.xml><?xml version="1.0" encoding="utf-8"?>
 <w:fonts xmlns:mc="http://schemas.openxmlformats.org/markup-compatibility/2006" xmlns:r="http://schemas.openxmlformats.org/officeDocument/2006/relationships" xmlns:w="http://schemas.openxmlformats.org/wordprocessingml/2006/main" xmlns:w14="http://schemas.microsoft.com/office/word/2010/wordml" xmlns:w15="http://schemas.microsoft.com/office/word/2012/wordml" mc:Ignorable="w14 w15">
+  <w:font w:name="Times New Roman">
+    <w:panose1 w:val="02020603050405020304"/>
+    <w:charset w:val="00"/>
+    <w:family w:val="roman"/>
+    <w:pitch w:val="variable"/>
+    <w:sig w:usb0="E0002AEF" w:usb1="C0007841" w:usb2="00000009" w:usb3="00000000" w:csb0="000001FF" w:csb1="00000000"/>
+  </w:font>
   <w:font w:name="Calibri">
     <w:panose1 w:val="020F0502020204030204"/>
     <w:charset w:val="00"/>
     <w:family w:val="swiss"/>
     <w:pitch w:val="variable"/>
     <w:sig w:usb0="E00002FF" w:usb1="4000ACFF" w:usb2="00000001" w:usb3="00000000" w:csb0="0000019F" w:csb1="00000000"/>
-  </w:font>
-  <w:font w:name="Times New Roman">
-    <w:panose1 w:val="02020603050405020304"/>
-    <w:charset w:val="00"/>
-    <w:family w:val="roman"/>
-    <w:pitch w:val="variable"/>
-    <w:sig w:usb0="E0002AEF" w:usb1="C0007841" w:usb2="00000009" w:usb3="00000000" w:csb0="000001FF" w:csb1="00000000"/>
   </w:font>
   <w:font w:name="Arial">
     <w:panose1 w:val="020B0604020202020204"/>
@@ -1396,7 +3059,8 @@
   </w:compat>
   <w:rsids>
     <w:rsidRoot w:val="00F91BEC"/>
-    <w:rsid w:val="001B5980"/>
+    <w:rsid w:val="000B5DD6"/>
+    <w:rsid w:val="002608E3"/>
     <w:rsid w:val="00F90EC9"/>
     <w:rsid w:val="00F91BEC"/>
     <w:rsid w:val="00F9398E"/>

</xml_diff>